<commit_message>
HighScore, catching lanterns fixed, added favicon
</commit_message>
<xml_diff>
--- a/Rapunzel.docx
+++ b/Rapunzel.docx
@@ -147,8 +147,6 @@
           <w:lang w:val="en-US"/>
         </w:rPr>
       </w:pPr>
-      <w:bookmarkStart w:id="0" w:name="_GoBack"/>
-      <w:bookmarkEnd w:id="0"/>
       <w:r>
         <w:rPr>
           <w:rFonts w:ascii="Times New Roman" w:hAnsi="Times New Roman" w:cs="Times New Roman"/>
@@ -472,6 +470,50 @@
           <w:t>http://www.rabstol.net/oboi/rapunzel/2180-rapuncel-flinn-i-maksimus.html</w:t>
         </w:r>
       </w:hyperlink>
+    </w:p>
+    <w:p>
+      <w:pPr>
+        <w:pStyle w:val="ListParagraph"/>
+        <w:numPr>
+          <w:ilvl w:val="0"/>
+          <w:numId w:val="1"/>
+        </w:numPr>
+        <w:ind w:left="360"/>
+        <w:rPr>
+          <w:rStyle w:val="Hyperlink"/>
+          <w:rFonts w:ascii="Times New Roman" w:hAnsi="Times New Roman" w:cs="Times New Roman"/>
+          <w:color w:val="auto"/>
+          <w:sz w:val="24"/>
+          <w:szCs w:val="24"/>
+          <w:u w:val="none"/>
+          <w:lang w:val="en-US"/>
+        </w:rPr>
+      </w:pPr>
+      <w:r>
+        <w:t>“</w:t>
+      </w:r>
+      <w:r>
+        <w:t>highscore</w:t>
+      </w:r>
+      <w:r>
+        <w:t>.</w:t>
+      </w:r>
+      <w:r>
+        <w:t>png</w:t>
+      </w:r>
+      <w:r>
+        <w:t xml:space="preserve">” – </w:t>
+      </w:r>
+      <w:hyperlink r:id="rId13" w:history="1">
+        <w:r>
+          <w:rPr>
+            <w:rStyle w:val="Hyperlink"/>
+          </w:rPr>
+          <w:t>https://estudiante812.files.wordpress.com/2016/02/tangled.png</w:t>
+        </w:r>
+      </w:hyperlink>
+      <w:bookmarkStart w:id="0" w:name="_GoBack"/>
+      <w:bookmarkEnd w:id="0"/>
     </w:p>
     <w:sectPr>
       <w:pgSz w:w="12240" w:h="15840"/>

</xml_diff>